<commit_message>
Formatting Changes for Write-up
Organized the information slightly different
</commit_message>
<xml_diff>
--- a/Project Proposal.docx
+++ b/Project Proposal.docx
@@ -533,6 +533,54 @@
         <w:t xml:space="preserve"> in itself because it requires us to constantly look at this from the user’s point of view. If the user-base does not like something, it should probably be changed.</w:t>
       </w:r>
     </w:p>
+    <w:p>
+      <w:pPr>
+        <w:rPr>
+          <w:sz w:val="28"/>
+          <w:szCs w:val="28"/>
+        </w:rPr>
+      </w:pPr>
+    </w:p>
+    <w:p>
+      <w:pPr>
+        <w:rPr>
+          <w:sz w:val="28"/>
+          <w:szCs w:val="28"/>
+        </w:rPr>
+      </w:pPr>
+    </w:p>
+    <w:p>
+      <w:pPr>
+        <w:rPr>
+          <w:sz w:val="28"/>
+          <w:szCs w:val="28"/>
+        </w:rPr>
+      </w:pPr>
+    </w:p>
+    <w:p>
+      <w:pPr>
+        <w:rPr>
+          <w:sz w:val="28"/>
+          <w:szCs w:val="28"/>
+        </w:rPr>
+      </w:pPr>
+    </w:p>
+    <w:p>
+      <w:pPr>
+        <w:rPr>
+          <w:sz w:val="28"/>
+          <w:szCs w:val="28"/>
+        </w:rPr>
+      </w:pPr>
+    </w:p>
+    <w:p>
+      <w:pPr>
+        <w:rPr>
+          <w:sz w:val="28"/>
+          <w:szCs w:val="28"/>
+        </w:rPr>
+      </w:pPr>
+    </w:p>
     <w:tbl>
       <w:tblPr>
         <w:tblStyle w:val="TableGrid"/>
@@ -563,6 +611,7 @@
                 <w:sz w:val="28"/>
                 <w:szCs w:val="28"/>
               </w:rPr>
+              <w:lastRenderedPageBreak/>
               <w:t>BrainStorm</w:t>
             </w:r>
             <w:proofErr w:type="spellEnd"/>
@@ -1057,7 +1106,6 @@
                 <w:sz w:val="28"/>
                 <w:szCs w:val="28"/>
               </w:rPr>
-              <w:lastRenderedPageBreak/>
               <w:t>Retrieving/Displaying Posts in Aggregation</w:t>
             </w:r>
           </w:p>
@@ -1336,8 +1384,6 @@
               </w:rPr>
               <w:t>th</w:t>
             </w:r>
-            <w:bookmarkStart w:id="0" w:name="_GoBack"/>
-            <w:bookmarkEnd w:id="0"/>
           </w:p>
         </w:tc>
       </w:tr>
@@ -1552,54 +1598,8 @@
           <w:szCs w:val="28"/>
         </w:rPr>
       </w:pPr>
-    </w:p>
-    <w:p>
-      <w:pPr>
-        <w:rPr>
-          <w:sz w:val="28"/>
-          <w:szCs w:val="28"/>
-        </w:rPr>
-      </w:pPr>
-    </w:p>
-    <w:p>
-      <w:pPr>
-        <w:rPr>
-          <w:sz w:val="28"/>
-          <w:szCs w:val="28"/>
-        </w:rPr>
-      </w:pPr>
-    </w:p>
-    <w:p>
-      <w:pPr>
-        <w:rPr>
-          <w:sz w:val="28"/>
-          <w:szCs w:val="28"/>
-        </w:rPr>
-      </w:pPr>
-    </w:p>
-    <w:p>
-      <w:pPr>
-        <w:rPr>
-          <w:sz w:val="28"/>
-          <w:szCs w:val="28"/>
-        </w:rPr>
-      </w:pPr>
-    </w:p>
-    <w:p>
-      <w:pPr>
-        <w:rPr>
-          <w:sz w:val="28"/>
-          <w:szCs w:val="28"/>
-        </w:rPr>
-      </w:pPr>
-    </w:p>
-    <w:p>
-      <w:pPr>
-        <w:rPr>
-          <w:sz w:val="28"/>
-          <w:szCs w:val="28"/>
-        </w:rPr>
-      </w:pPr>
+      <w:bookmarkStart w:id="0" w:name="_GoBack"/>
+      <w:bookmarkEnd w:id="0"/>
     </w:p>
     <w:tbl>
       <w:tblPr>

</xml_diff>

<commit_message>
Slight changes to Project Proposal
Reviewed project proposal with Johna. Added a few things.
</commit_message>
<xml_diff>
--- a/Project Proposal.docx
+++ b/Project Proposal.docx
@@ -28,7 +28,15 @@
         <w:rPr>
           <w:sz w:val="28"/>
         </w:rPr>
-        <w:t>Due</w:t>
+        <w:t>Du</w:t>
+      </w:r>
+      <w:bookmarkStart w:id="0" w:name="_GoBack"/>
+      <w:bookmarkEnd w:id="0"/>
+      <w:r>
+        <w:rPr>
+          <w:sz w:val="28"/>
+        </w:rPr>
+        <w:t>e</w:t>
       </w:r>
       <w:proofErr w:type="gramEnd"/>
       <w:r>
@@ -1478,23 +1486,7 @@
           <w:sz w:val="28"/>
           <w:szCs w:val="28"/>
         </w:rPr>
-        <w:t xml:space="preserve">Creating and authenticating user accounts will be our milestone feature for the </w:t>
-      </w:r>
-      <w:proofErr w:type="gramStart"/>
-      <w:r>
-        <w:rPr>
-          <w:sz w:val="28"/>
-          <w:szCs w:val="28"/>
-        </w:rPr>
-        <w:t>project</w:t>
-      </w:r>
-      <w:proofErr w:type="gramEnd"/>
-      <w:r>
-        <w:rPr>
-          <w:sz w:val="28"/>
-          <w:szCs w:val="28"/>
-        </w:rPr>
-        <w:t xml:space="preserve"> proposal. </w:t>
+        <w:t xml:space="preserve">Creating and authenticating user accounts will be our milestone feature for the project proposal. </w:t>
       </w:r>
       <w:r>
         <w:rPr>
@@ -1598,8 +1590,6 @@
           <w:szCs w:val="28"/>
         </w:rPr>
       </w:pPr>
-      <w:bookmarkStart w:id="0" w:name="_GoBack"/>
-      <w:bookmarkEnd w:id="0"/>
     </w:p>
     <w:tbl>
       <w:tblPr>
@@ -2320,6 +2310,26 @@
           <w:szCs w:val="28"/>
         </w:rPr>
         <w:t xml:space="preserve">Code will be integrated through a repository on GitHub. </w:t>
+      </w:r>
+    </w:p>
+    <w:p>
+      <w:pPr>
+        <w:pStyle w:val="ListParagraph"/>
+        <w:numPr>
+          <w:ilvl w:val="0"/>
+          <w:numId w:val="4"/>
+        </w:numPr>
+        <w:rPr>
+          <w:sz w:val="28"/>
+          <w:szCs w:val="28"/>
+        </w:rPr>
+      </w:pPr>
+      <w:r>
+        <w:rPr>
+          <w:sz w:val="28"/>
+          <w:szCs w:val="28"/>
+        </w:rPr>
+        <w:t>Throughout this project we are doing continuous integration. We will be integrating our work as we do it, and testing it together.</w:t>
       </w:r>
     </w:p>
     <w:sectPr>

</xml_diff>

<commit_message>
Added some things to project proposal and updated db export file
I added an er diagram to the project proposal.
The db now has tables for group creation.
</commit_message>
<xml_diff>
--- a/Project Proposal.docx
+++ b/Project Proposal.docx
@@ -1,8 +1,8 @@
 
 <file path=word/document.xml><?xml version="1.0" encoding="utf-8"?>
-<w:document xmlns:wpc="http://schemas.microsoft.com/office/word/2010/wordprocessingCanvas" xmlns:mc="http://schemas.openxmlformats.org/markup-compatibility/2006" xmlns:o="urn:schemas-microsoft-com:office:office" xmlns:r="http://schemas.openxmlformats.org/officeDocument/2006/relationships" xmlns:m="http://schemas.openxmlformats.org/officeDocument/2006/math" xmlns:v="urn:schemas-microsoft-com:vml" xmlns:wp14="http://schemas.microsoft.com/office/word/2010/wordprocessingDrawing" xmlns:wp="http://schemas.openxmlformats.org/drawingml/2006/wordprocessingDrawing" xmlns:w10="urn:schemas-microsoft-com:office:word" xmlns:w="http://schemas.openxmlformats.org/wordprocessingml/2006/main" xmlns:w14="http://schemas.microsoft.com/office/word/2010/wordml" xmlns:w15="http://schemas.microsoft.com/office/word/2012/wordml" xmlns:wpg="http://schemas.microsoft.com/office/word/2010/wordprocessingGroup" xmlns:wpi="http://schemas.microsoft.com/office/word/2010/wordprocessingInk" xmlns:wne="http://schemas.microsoft.com/office/word/2006/wordml" xmlns:wps="http://schemas.microsoft.com/office/word/2010/wordprocessingShape" mc:Ignorable="w14 w15 wp14">
+<w:document xmlns:wpc="http://schemas.microsoft.com/office/word/2010/wordprocessingCanvas" xmlns:mc="http://schemas.openxmlformats.org/markup-compatibility/2006" xmlns:o="urn:schemas-microsoft-com:office:office" xmlns:r="http://schemas.openxmlformats.org/officeDocument/2006/relationships" xmlns:m="http://schemas.openxmlformats.org/officeDocument/2006/math" xmlns:v="urn:schemas-microsoft-com:vml" xmlns:wp14="http://schemas.microsoft.com/office/word/2010/wordprocessingDrawing" xmlns:wp="http://schemas.openxmlformats.org/drawingml/2006/wordprocessingDrawing" xmlns:w10="urn:schemas-microsoft-com:office:word" xmlns:w="http://schemas.openxmlformats.org/wordprocessingml/2006/main" xmlns:w14="http://schemas.microsoft.com/office/word/2010/wordml" xmlns:w15="http://schemas.microsoft.com/office/word/2012/wordml" xmlns:wpg="http://schemas.microsoft.com/office/word/2010/wordprocessingGroup" xmlns:wpi="http://schemas.microsoft.com/office/word/2010/wordprocessingInk" xmlns:wne="http://schemas.microsoft.com/office/word/2006/wordml" xmlns:wps="http://schemas.microsoft.com/office/word/2010/wordprocessingShape" xmlns:a="http://schemas.openxmlformats.org/drawingml/2006/main" xmlns:pic="http://schemas.openxmlformats.org/drawingml/2006/picture" xmlns:a14="http://schemas.microsoft.com/office/drawing/2010/main" mc:Ignorable="w14 w15 wp14">
   <w:body>
-    <w:p>
+    <w:p xmlns:wp14="http://schemas.microsoft.com/office/word/2010/wordml" wp14:textId="77777777">
       <w:pPr>
         <w:jc w:val="center"/>
         <w:rPr>
@@ -62,13 +62,13 @@
         <w:gridCol w:w="3117"/>
         <w:gridCol w:w="3117"/>
       </w:tblGrid>
-      <w:tr>
+      <w:tr xmlns:wp14="http://schemas.microsoft.com/office/word/2010/wordml" wp14:textId="77777777">
         <w:tc>
           <w:tcPr>
             <w:tcW w:w="3116" w:type="dxa"/>
             <w:shd w:val="clear" w:color="auto" w:fill="BDD6EE" w:themeFill="accent1" w:themeFillTint="66"/>
           </w:tcPr>
-          <w:p>
+          <w:p wp14:textId="77777777">
             <w:pPr>
               <w:jc w:val="center"/>
               <w:rPr>
@@ -90,7 +90,7 @@
             <w:tcW w:w="3117" w:type="dxa"/>
             <w:shd w:val="clear" w:color="auto" w:fill="BDD6EE" w:themeFill="accent1" w:themeFillTint="66"/>
           </w:tcPr>
-          <w:p>
+          <w:p wp14:textId="77777777">
             <w:pPr>
               <w:jc w:val="center"/>
               <w:rPr>
@@ -112,7 +112,7 @@
             <w:tcW w:w="3117" w:type="dxa"/>
             <w:shd w:val="clear" w:color="auto" w:fill="BDD6EE" w:themeFill="accent1" w:themeFillTint="66"/>
           </w:tcPr>
-          <w:p>
+          <w:p wp14:textId="77777777">
             <w:pPr>
               <w:jc w:val="center"/>
               <w:rPr>
@@ -130,12 +130,12 @@
           </w:p>
         </w:tc>
       </w:tr>
-      <w:tr>
+      <w:tr xmlns:wp14="http://schemas.microsoft.com/office/word/2010/wordml" wp14:textId="77777777">
         <w:tc>
           <w:tcPr>
             <w:tcW w:w="3116" w:type="dxa"/>
           </w:tcPr>
-          <w:p>
+          <w:p wp14:textId="77777777">
             <w:pPr>
               <w:rPr>
                 <w:sz w:val="28"/>
@@ -155,7 +155,7 @@
           <w:tcPr>
             <w:tcW w:w="3117" w:type="dxa"/>
           </w:tcPr>
-          <w:p>
+          <w:p wp14:textId="77777777">
             <w:pPr>
               <w:rPr>
                 <w:sz w:val="28"/>
@@ -175,7 +175,7 @@
           <w:tcPr>
             <w:tcW w:w="3117" w:type="dxa"/>
           </w:tcPr>
-          <w:p>
+          <w:p wp14:textId="77777777">
             <w:pPr>
               <w:rPr>
                 <w:sz w:val="28"/>
@@ -192,12 +192,12 @@
           </w:p>
         </w:tc>
       </w:tr>
-      <w:tr>
+      <w:tr xmlns:wp14="http://schemas.microsoft.com/office/word/2010/wordml" wp14:textId="77777777">
         <w:tc>
           <w:tcPr>
             <w:tcW w:w="3116" w:type="dxa"/>
           </w:tcPr>
-          <w:p>
+          <w:p wp14:textId="77777777">
             <w:pPr>
               <w:rPr>
                 <w:sz w:val="28"/>
@@ -235,7 +235,7 @@
           <w:tcPr>
             <w:tcW w:w="3117" w:type="dxa"/>
           </w:tcPr>
-          <w:p>
+          <w:p wp14:textId="77777777">
             <w:pPr>
               <w:rPr>
                 <w:sz w:val="28"/>
@@ -255,7 +255,7 @@
           <w:tcPr>
             <w:tcW w:w="3117" w:type="dxa"/>
           </w:tcPr>
-          <w:p>
+          <w:p wp14:textId="77777777">
             <w:pPr>
               <w:rPr>
                 <w:sz w:val="28"/>
@@ -272,12 +272,12 @@
           </w:p>
         </w:tc>
       </w:tr>
-      <w:tr>
+      <w:tr xmlns:wp14="http://schemas.microsoft.com/office/word/2010/wordml" wp14:textId="77777777">
         <w:tc>
           <w:tcPr>
             <w:tcW w:w="3116" w:type="dxa"/>
           </w:tcPr>
-          <w:p>
+          <w:p wp14:textId="77777777">
             <w:pPr>
               <w:rPr>
                 <w:sz w:val="28"/>
@@ -306,7 +306,7 @@
           <w:tcPr>
             <w:tcW w:w="3117" w:type="dxa"/>
           </w:tcPr>
-          <w:p>
+          <w:p wp14:textId="77777777">
             <w:pPr>
               <w:rPr>
                 <w:sz w:val="28"/>
@@ -326,7 +326,7 @@
           <w:tcPr>
             <w:tcW w:w="3117" w:type="dxa"/>
           </w:tcPr>
-          <w:p>
+          <w:p wp14:textId="77777777">
             <w:pPr>
               <w:rPr>
                 <w:sz w:val="28"/>
@@ -344,7 +344,7 @@
         </w:tc>
       </w:tr>
     </w:tbl>
-    <w:p>
+    <w:p xmlns:wp14="http://schemas.microsoft.com/office/word/2010/wordml" wp14:textId="77777777">
       <w:pPr>
         <w:rPr>
           <w:sz w:val="28"/>
@@ -352,7 +352,7 @@
         </w:rPr>
       </w:pPr>
     </w:p>
-    <w:p>
+    <w:p xmlns:wp14="http://schemas.microsoft.com/office/word/2010/wordml" wp14:textId="77777777">
       <w:pPr>
         <w:rPr>
           <w:sz w:val="28"/>
@@ -379,6 +379,12 @@
           <w:szCs w:val="28"/>
         </w:rPr>
         <w:br/>
+      </w:r>
+      <w:r>
+        <w:rPr>
+          <w:sz w:val="28"/>
+          <w:szCs w:val="28"/>
+        </w:rPr>
         <w:t xml:space="preserve">Project Name: </w:t>
       </w:r>
       <w:proofErr w:type="spellStart"/>
@@ -391,7 +397,7 @@
       </w:r>
       <w:proofErr w:type="spellEnd"/>
     </w:p>
-    <w:p>
+    <w:p xmlns:wp14="http://schemas.microsoft.com/office/word/2010/wordml" wp14:textId="77777777">
       <w:pPr>
         <w:rPr>
           <w:sz w:val="28"/>
@@ -444,7 +450,7 @@
         </w:rPr>
         <w:t>). Examples of mind maps can be found here: (</w:t>
       </w:r>
-      <w:hyperlink r:id="rId5" w:history="1">
+      <w:hyperlink w:history="1" r:id="rId5">
         <w:r>
           <w:rPr>
             <w:rStyle w:val="Hyperlink"/>
@@ -461,7 +467,7 @@
         </w:rPr>
         <w:t xml:space="preserve">, </w:t>
       </w:r>
-      <w:hyperlink r:id="rId6" w:history="1">
+      <w:hyperlink w:history="1" r:id="rId6">
         <w:r>
           <w:rPr>
             <w:rStyle w:val="Hyperlink"/>
@@ -479,7 +485,7 @@
         <w:t xml:space="preserve">). </w:t>
       </w:r>
     </w:p>
-    <w:p>
+    <w:p xmlns:wp14="http://schemas.microsoft.com/office/word/2010/wordml" wp14:textId="77777777">
       <w:pPr>
         <w:rPr>
           <w:sz w:val="28"/>
@@ -516,32 +522,108 @@
         </w:rPr>
         <w:t xml:space="preserve"> Microblogging also uses all concepts in Social Computing. That </w:t>
       </w:r>
+      <w:r>
+        <w:rPr>
+          <w:sz w:val="28"/>
+          <w:szCs w:val="28"/>
+        </w:rPr>
+        <w:t>is  interesting</w:t>
+      </w:r>
+      <w:r>
+        <w:rPr>
+          <w:sz w:val="28"/>
+          <w:szCs w:val="28"/>
+        </w:rPr>
+        <w:t xml:space="preserve"> in itself because it requires us to constantly look at this from the user’s point of view. If the user-base does not like something, it should probably be changed.</w:t>
+      </w:r>
       <w:proofErr w:type="gramStart"/>
-      <w:r>
-        <w:rPr>
-          <w:sz w:val="28"/>
-          <w:szCs w:val="28"/>
-        </w:rPr>
-        <w:t>is  interesting</w:t>
-      </w:r>
       <w:proofErr w:type="gramEnd"/>
-      <w:r>
-        <w:rPr>
-          <w:sz w:val="28"/>
-          <w:szCs w:val="28"/>
-        </w:rPr>
-        <w:t xml:space="preserve"> in itself because it requires us to constantly look at this from the user’s point of view. If the user-base does not like something, it should probably be changed.</w:t>
-      </w:r>
     </w:p>
     <w:p>
       <w:pPr>
-        <w:rPr>
-          <w:sz w:val="28"/>
-          <w:szCs w:val="28"/>
-        </w:rPr>
-      </w:pPr>
+        <w:pStyle w:val="Normal"/>
+      </w:pPr>
+      <w:r>
+        <w:rPr>
+          <w:sz w:val="28"/>
+          <w:szCs w:val="28"/>
+        </w:rPr>
+        <w:t xml:space="preserve">We plan to use </w:t>
+      </w:r>
+      <w:proofErr w:type="spellStart"/>
+      <w:r>
+        <w:rPr>
+          <w:sz w:val="28"/>
+          <w:szCs w:val="28"/>
+        </w:rPr>
+        <w:t>Bootsrap</w:t>
+      </w:r>
+      <w:proofErr w:type="spellEnd"/>
+      <w:r>
+        <w:rPr>
+          <w:sz w:val="28"/>
+          <w:szCs w:val="28"/>
+        </w:rPr>
+        <w:t xml:space="preserve"> and the </w:t>
+      </w:r>
+      <w:r>
+        <w:rPr>
+          <w:sz w:val="28"/>
+          <w:szCs w:val="28"/>
+        </w:rPr>
+        <w:t xml:space="preserve">open source version of the </w:t>
+      </w:r>
+      <w:proofErr w:type="spellStart"/>
+      <w:r>
+        <w:rPr>
+          <w:sz w:val="28"/>
+          <w:szCs w:val="28"/>
+        </w:rPr>
+        <w:t>JSPlumb</w:t>
+      </w:r>
+      <w:proofErr w:type="spellEnd"/>
+      <w:r>
+        <w:rPr>
+          <w:sz w:val="28"/>
+          <w:szCs w:val="28"/>
+        </w:rPr>
+        <w:t xml:space="preserve"> library (</w:t>
+      </w:r>
+      <w:hyperlink r:id="R8e86eb74d96a47dc">
+        <w:r>
+          <w:rPr>
+            <w:rStyle w:val="Hyperlink"/>
+            <w:rFonts w:ascii="Calibri" w:hAnsi="Calibri" w:eastAsia="Calibri" w:cs="Calibri"/>
+            <w:sz w:val="28"/>
+            <w:szCs w:val="28"/>
+          </w:rPr>
+          <w:t>https://jsplumbtoolkit.com</w:t>
+        </w:r>
+      </w:hyperlink>
+      <w:r>
+        <w:rPr>
+          <w:rFonts w:ascii="Calibri" w:hAnsi="Calibri" w:eastAsia="Calibri" w:cs="Calibri"/>
+          <w:sz w:val="28"/>
+          <w:szCs w:val="28"/>
+        </w:rPr>
+        <w:t xml:space="preserve">) </w:t>
+      </w:r>
+      <w:r>
+        <w:rPr>
+          <w:sz w:val="28"/>
+          <w:szCs w:val="28"/>
+        </w:rPr>
+        <w:t>for the layout/appearance</w:t>
+      </w:r>
+      <w:r>
+        <w:rPr>
+          <w:sz w:val="28"/>
+          <w:szCs w:val="28"/>
+        </w:rPr>
+        <w:t xml:space="preserve"> of our interface.</w:t>
+      </w:r>
     </w:p>
-    <w:p>
+    <w:p xmlns:wp14="http://schemas.microsoft.com/office/word/2010/wordml" wp14:textId="77777777">
       <w:pPr>
         <w:rPr>
           <w:sz w:val="28"/>
@@ -549,7 +631,7 @@
         </w:rPr>
       </w:pPr>
     </w:p>
-    <w:p>
+    <w:p xmlns:wp14="http://schemas.microsoft.com/office/word/2010/wordml" wp14:textId="77777777">
       <w:pPr>
         <w:rPr>
           <w:sz w:val="28"/>
@@ -557,7 +639,7 @@
         </w:rPr>
       </w:pPr>
     </w:p>
-    <w:p>
+    <w:p xmlns:wp14="http://schemas.microsoft.com/office/word/2010/wordml" wp14:textId="77777777">
       <w:pPr>
         <w:rPr>
           <w:sz w:val="28"/>
@@ -565,16 +647,9 @@
         </w:rPr>
       </w:pPr>
     </w:p>
-    <w:p>
-      <w:pPr>
-        <w:rPr>
-          <w:sz w:val="28"/>
-          <w:szCs w:val="28"/>
-        </w:rPr>
-      </w:pPr>
-    </w:p>
-    <w:p>
-      <w:pPr>
+    <w:p xmlns:wp14="http://schemas.microsoft.com/office/word/2010/wordml" wp14:noSpellErr="1" wp14:textId="5FA63BBA">
+      <w:pPr>
+        <w:pStyle w:val="Normal"/>
         <w:rPr>
           <w:sz w:val="28"/>
           <w:szCs w:val="28"/>
@@ -591,13 +666,13 @@
         <w:gridCol w:w="5382"/>
         <w:gridCol w:w="3968"/>
       </w:tblGrid>
-      <w:tr>
+      <w:tr xmlns:wp14="http://schemas.microsoft.com/office/word/2010/wordml" wp14:textId="77777777">
         <w:tc>
           <w:tcPr>
             <w:tcW w:w="5382" w:type="dxa"/>
             <w:shd w:val="clear" w:color="auto" w:fill="BDD6EE" w:themeFill="accent1" w:themeFillTint="66"/>
           </w:tcPr>
-          <w:p>
+          <w:p wp14:textId="77777777">
             <w:pPr>
               <w:jc w:val="center"/>
               <w:rPr>
@@ -629,7 +704,7 @@
             <w:tcW w:w="3968" w:type="dxa"/>
             <w:shd w:val="clear" w:color="auto" w:fill="BDD6EE" w:themeFill="accent1" w:themeFillTint="66"/>
           </w:tcPr>
-          <w:p>
+          <w:p wp14:textId="77777777">
             <w:pPr>
               <w:jc w:val="center"/>
               <w:rPr>
@@ -647,12 +722,12 @@
           </w:p>
         </w:tc>
       </w:tr>
-      <w:tr>
+      <w:tr xmlns:wp14="http://schemas.microsoft.com/office/word/2010/wordml" wp14:textId="77777777">
         <w:tc>
           <w:tcPr>
             <w:tcW w:w="5382" w:type="dxa"/>
           </w:tcPr>
-          <w:p>
+          <w:p wp14:textId="77777777">
             <w:pPr>
               <w:rPr>
                 <w:sz w:val="28"/>
@@ -672,7 +747,7 @@
           <w:tcPr>
             <w:tcW w:w="3968" w:type="dxa"/>
           </w:tcPr>
-          <w:p>
+          <w:p wp14:textId="77777777">
             <w:pPr>
               <w:rPr>
                 <w:sz w:val="28"/>
@@ -711,12 +786,12 @@
           </w:p>
         </w:tc>
       </w:tr>
-      <w:tr>
+      <w:tr xmlns:wp14="http://schemas.microsoft.com/office/word/2010/wordml" wp14:textId="77777777">
         <w:tc>
           <w:tcPr>
             <w:tcW w:w="5382" w:type="dxa"/>
           </w:tcPr>
-          <w:p>
+          <w:p wp14:textId="77777777">
             <w:pPr>
               <w:rPr>
                 <w:sz w:val="28"/>
@@ -736,7 +811,7 @@
           <w:tcPr>
             <w:tcW w:w="3968" w:type="dxa"/>
           </w:tcPr>
-          <w:p>
+          <w:p wp14:textId="77777777">
             <w:pPr>
               <w:rPr>
                 <w:sz w:val="28"/>
@@ -761,12 +836,12 @@
           </w:p>
         </w:tc>
       </w:tr>
-      <w:tr>
+      <w:tr xmlns:wp14="http://schemas.microsoft.com/office/word/2010/wordml" wp14:textId="77777777">
         <w:tc>
           <w:tcPr>
             <w:tcW w:w="5382" w:type="dxa"/>
           </w:tcPr>
-          <w:p>
+          <w:p wp14:textId="77777777">
             <w:pPr>
               <w:rPr>
                 <w:sz w:val="28"/>
@@ -786,7 +861,7 @@
           <w:tcPr>
             <w:tcW w:w="3968" w:type="dxa"/>
           </w:tcPr>
-          <w:p>
+          <w:p wp14:textId="77777777">
             <w:pPr>
               <w:rPr>
                 <w:sz w:val="28"/>
@@ -811,12 +886,12 @@
           </w:p>
         </w:tc>
       </w:tr>
-      <w:tr>
+      <w:tr xmlns:wp14="http://schemas.microsoft.com/office/word/2010/wordml" wp14:textId="77777777">
         <w:tc>
           <w:tcPr>
             <w:tcW w:w="5382" w:type="dxa"/>
           </w:tcPr>
-          <w:p>
+          <w:p wp14:textId="77777777">
             <w:pPr>
               <w:rPr>
                 <w:sz w:val="28"/>
@@ -836,7 +911,7 @@
           <w:tcPr>
             <w:tcW w:w="3968" w:type="dxa"/>
           </w:tcPr>
-          <w:p>
+          <w:p wp14:textId="77777777">
             <w:pPr>
               <w:rPr>
                 <w:sz w:val="28"/>
@@ -868,12 +943,12 @@
           </w:p>
         </w:tc>
       </w:tr>
-      <w:tr>
+      <w:tr xmlns:wp14="http://schemas.microsoft.com/office/word/2010/wordml" wp14:textId="77777777">
         <w:tc>
           <w:tcPr>
             <w:tcW w:w="5382" w:type="dxa"/>
           </w:tcPr>
-          <w:p>
+          <w:p wp14:textId="77777777">
             <w:pPr>
               <w:rPr>
                 <w:sz w:val="28"/>
@@ -893,7 +968,7 @@
           <w:tcPr>
             <w:tcW w:w="3968" w:type="dxa"/>
           </w:tcPr>
-          <w:p>
+          <w:p wp14:textId="77777777">
             <w:pPr>
               <w:rPr>
                 <w:sz w:val="28"/>
@@ -925,12 +1000,12 @@
           </w:p>
         </w:tc>
       </w:tr>
-      <w:tr>
+      <w:tr xmlns:wp14="http://schemas.microsoft.com/office/word/2010/wordml" wp14:textId="77777777">
         <w:tc>
           <w:tcPr>
             <w:tcW w:w="5382" w:type="dxa"/>
           </w:tcPr>
-          <w:p>
+          <w:p wp14:textId="77777777">
             <w:pPr>
               <w:rPr>
                 <w:sz w:val="28"/>
@@ -950,7 +1025,7 @@
           <w:tcPr>
             <w:tcW w:w="3968" w:type="dxa"/>
           </w:tcPr>
-          <w:p>
+          <w:p wp14:textId="77777777">
             <w:pPr>
               <w:rPr>
                 <w:sz w:val="28"/>
@@ -982,12 +1057,12 @@
           </w:p>
         </w:tc>
       </w:tr>
-      <w:tr>
+      <w:tr xmlns:wp14="http://schemas.microsoft.com/office/word/2010/wordml" wp14:textId="77777777">
         <w:tc>
           <w:tcPr>
             <w:tcW w:w="5382" w:type="dxa"/>
           </w:tcPr>
-          <w:p>
+          <w:p wp14:textId="77777777">
             <w:pPr>
               <w:rPr>
                 <w:sz w:val="28"/>
@@ -1007,7 +1082,7 @@
           <w:tcPr>
             <w:tcW w:w="3968" w:type="dxa"/>
           </w:tcPr>
-          <w:p>
+          <w:p wp14:textId="77777777">
             <w:pPr>
               <w:rPr>
                 <w:sz w:val="28"/>
@@ -1032,12 +1107,12 @@
           </w:p>
         </w:tc>
       </w:tr>
-      <w:tr>
+      <w:tr xmlns:wp14="http://schemas.microsoft.com/office/word/2010/wordml" wp14:textId="77777777">
         <w:tc>
           <w:tcPr>
             <w:tcW w:w="5382" w:type="dxa"/>
           </w:tcPr>
-          <w:p>
+          <w:p wp14:textId="77777777">
             <w:pPr>
               <w:rPr>
                 <w:sz w:val="28"/>
@@ -1057,7 +1132,7 @@
           <w:tcPr>
             <w:tcW w:w="3968" w:type="dxa"/>
           </w:tcPr>
-          <w:p>
+          <w:p wp14:textId="77777777">
             <w:pPr>
               <w:rPr>
                 <w:sz w:val="28"/>
@@ -1089,12 +1164,12 @@
           </w:p>
         </w:tc>
       </w:tr>
-      <w:tr>
+      <w:tr xmlns:wp14="http://schemas.microsoft.com/office/word/2010/wordml" wp14:textId="77777777">
         <w:tc>
           <w:tcPr>
             <w:tcW w:w="5382" w:type="dxa"/>
           </w:tcPr>
-          <w:p>
+          <w:p wp14:textId="77777777">
             <w:pPr>
               <w:rPr>
                 <w:sz w:val="28"/>
@@ -1114,7 +1189,7 @@
           <w:tcPr>
             <w:tcW w:w="3968" w:type="dxa"/>
           </w:tcPr>
-          <w:p>
+          <w:p wp14:textId="77777777">
             <w:pPr>
               <w:rPr>
                 <w:sz w:val="28"/>
@@ -1146,12 +1221,12 @@
           </w:p>
         </w:tc>
       </w:tr>
-      <w:tr>
+      <w:tr xmlns:wp14="http://schemas.microsoft.com/office/word/2010/wordml" wp14:textId="77777777">
         <w:tc>
           <w:tcPr>
             <w:tcW w:w="5382" w:type="dxa"/>
           </w:tcPr>
-          <w:p>
+          <w:p wp14:textId="77777777">
             <w:pPr>
               <w:rPr>
                 <w:sz w:val="28"/>
@@ -1189,7 +1264,7 @@
           <w:tcPr>
             <w:tcW w:w="3968" w:type="dxa"/>
           </w:tcPr>
-          <w:p>
+          <w:p wp14:textId="77777777">
             <w:pPr>
               <w:rPr>
                 <w:sz w:val="28"/>
@@ -1221,12 +1296,12 @@
           </w:p>
         </w:tc>
       </w:tr>
-      <w:tr>
+      <w:tr xmlns:wp14="http://schemas.microsoft.com/office/word/2010/wordml" wp14:textId="77777777">
         <w:tc>
           <w:tcPr>
             <w:tcW w:w="5382" w:type="dxa"/>
           </w:tcPr>
-          <w:p>
+          <w:p wp14:textId="77777777">
             <w:pPr>
               <w:rPr>
                 <w:sz w:val="28"/>
@@ -1246,7 +1321,7 @@
           <w:tcPr>
             <w:tcW w:w="3968" w:type="dxa"/>
           </w:tcPr>
-          <w:p>
+          <w:p wp14:textId="77777777">
             <w:pPr>
               <w:rPr>
                 <w:sz w:val="28"/>
@@ -1278,12 +1353,12 @@
           </w:p>
         </w:tc>
       </w:tr>
-      <w:tr>
+      <w:tr xmlns:wp14="http://schemas.microsoft.com/office/word/2010/wordml" wp14:textId="77777777">
         <w:tc>
           <w:tcPr>
             <w:tcW w:w="5382" w:type="dxa"/>
           </w:tcPr>
-          <w:p>
+          <w:p wp14:textId="77777777">
             <w:pPr>
               <w:rPr>
                 <w:sz w:val="28"/>
@@ -1305,7 +1380,7 @@
           <w:tcPr>
             <w:tcW w:w="3968" w:type="dxa"/>
           </w:tcPr>
-          <w:p>
+          <w:p wp14:textId="77777777">
             <w:pPr>
               <w:rPr>
                 <w:sz w:val="28"/>
@@ -1337,12 +1412,12 @@
           </w:p>
         </w:tc>
       </w:tr>
-      <w:tr>
+      <w:tr xmlns:wp14="http://schemas.microsoft.com/office/word/2010/wordml" wp14:textId="77777777">
         <w:tc>
           <w:tcPr>
             <w:tcW w:w="5382" w:type="dxa"/>
           </w:tcPr>
-          <w:p>
+          <w:p wp14:textId="77777777">
             <w:pPr>
               <w:rPr>
                 <w:sz w:val="28"/>
@@ -1362,7 +1437,7 @@
           <w:tcPr>
             <w:tcW w:w="3968" w:type="dxa"/>
           </w:tcPr>
-          <w:p>
+          <w:p wp14:textId="77777777">
             <w:pPr>
               <w:rPr>
                 <w:sz w:val="28"/>
@@ -1387,12 +1462,12 @@
           </w:p>
         </w:tc>
       </w:tr>
-      <w:tr>
+      <w:tr xmlns:wp14="http://schemas.microsoft.com/office/word/2010/wordml" wp14:textId="77777777">
         <w:tc>
           <w:tcPr>
             <w:tcW w:w="5382" w:type="dxa"/>
           </w:tcPr>
-          <w:p>
+          <w:p wp14:textId="77777777">
             <w:pPr>
               <w:rPr>
                 <w:sz w:val="28"/>
@@ -1412,7 +1487,7 @@
           <w:tcPr>
             <w:tcW w:w="3968" w:type="dxa"/>
           </w:tcPr>
-          <w:p>
+          <w:p wp14:textId="77777777">
             <w:pPr>
               <w:rPr>
                 <w:sz w:val="28"/>
@@ -1429,12 +1504,12 @@
           </w:p>
         </w:tc>
       </w:tr>
-      <w:tr>
+      <w:tr xmlns:wp14="http://schemas.microsoft.com/office/word/2010/wordml" wp14:textId="77777777">
         <w:tc>
           <w:tcPr>
             <w:tcW w:w="5382" w:type="dxa"/>
           </w:tcPr>
-          <w:p>
+          <w:p wp14:textId="77777777">
             <w:pPr>
               <w:rPr>
                 <w:sz w:val="28"/>
@@ -1447,7 +1522,7 @@
           <w:tcPr>
             <w:tcW w:w="3968" w:type="dxa"/>
           </w:tcPr>
-          <w:p>
+          <w:p wp14:textId="77777777">
             <w:pPr>
               <w:rPr>
                 <w:sz w:val="28"/>
@@ -1458,7 +1533,7 @@
         </w:tc>
       </w:tr>
     </w:tbl>
-    <w:p>
+    <w:p xmlns:wp14="http://schemas.microsoft.com/office/word/2010/wordml" wp14:textId="77777777">
       <w:pPr>
         <w:rPr>
           <w:sz w:val="28"/>
@@ -1467,12 +1542,6 @@
       </w:pPr>
     </w:p>
     <w:p>
-      <w:pPr>
-        <w:rPr>
-          <w:sz w:val="28"/>
-          <w:szCs w:val="28"/>
-        </w:rPr>
-      </w:pPr>
       <w:r>
         <w:rPr>
           <w:sz w:val="28"/>
@@ -1480,7 +1549,6 @@
         </w:rPr>
         <w:t xml:space="preserve">Creating and authenticating user accounts will be our milestone feature for the </w:t>
       </w:r>
-      <w:proofErr w:type="gramStart"/>
       <w:r>
         <w:rPr>
           <w:sz w:val="28"/>
@@ -1488,20 +1556,82 @@
         </w:rPr>
         <w:t>project</w:t>
       </w:r>
-      <w:proofErr w:type="gramEnd"/>
-      <w:r>
-        <w:rPr>
-          <w:sz w:val="28"/>
-          <w:szCs w:val="28"/>
-        </w:rPr>
-        <w:t xml:space="preserve"> proposal. </w:t>
-      </w:r>
-      <w:r>
-        <w:rPr>
-          <w:sz w:val="28"/>
-          <w:szCs w:val="28"/>
-        </w:rPr>
-        <w:t xml:space="preserve">The main index page will be the login page. There will be a button for creating an account which will lead to a form. When that form is completed and verified, it will create the account on an SQL server via </w:t>
+      <w:r>
+        <w:rPr>
+          <w:sz w:val="28"/>
+          <w:szCs w:val="28"/>
+        </w:rPr>
+        <w:t xml:space="preserve"> proposal.</w:t>
+      </w:r>
+      <w:r>
+        <w:rPr>
+          <w:sz w:val="28"/>
+          <w:szCs w:val="28"/>
+        </w:rPr>
+        <w:t xml:space="preserve"> </w:t>
+      </w:r>
+      <w:r>
+        <w:rPr>
+          <w:sz w:val="28"/>
+          <w:szCs w:val="28"/>
+        </w:rPr>
+        <w:t xml:space="preserve">The main index page will be the login page. There </w:t>
+      </w:r>
+      <w:r>
+        <w:rPr>
+          <w:sz w:val="28"/>
+          <w:szCs w:val="28"/>
+        </w:rPr>
+        <w:t>is</w:t>
+      </w:r>
+      <w:r>
+        <w:rPr>
+          <w:sz w:val="28"/>
+          <w:szCs w:val="28"/>
+        </w:rPr>
+        <w:t xml:space="preserve"> </w:t>
+      </w:r>
+      <w:r>
+        <w:rPr>
+          <w:sz w:val="28"/>
+          <w:szCs w:val="28"/>
+        </w:rPr>
+        <w:t>a</w:t>
+      </w:r>
+      <w:r>
+        <w:rPr>
+          <w:sz w:val="28"/>
+          <w:szCs w:val="28"/>
+        </w:rPr>
+        <w:t xml:space="preserve"> </w:t>
+      </w:r>
+      <w:r>
+        <w:rPr>
+          <w:sz w:val="28"/>
+          <w:szCs w:val="28"/>
+        </w:rPr>
+        <w:t xml:space="preserve">link </w:t>
+      </w:r>
+      <w:r>
+        <w:rPr>
+          <w:sz w:val="28"/>
+          <w:szCs w:val="28"/>
+        </w:rPr>
+        <w:t xml:space="preserve">for creating an account which </w:t>
+      </w:r>
+      <w:r>
+        <w:rPr>
+          <w:sz w:val="28"/>
+          <w:szCs w:val="28"/>
+        </w:rPr>
+        <w:t>leads</w:t>
+      </w:r>
+      <w:r>
+        <w:rPr>
+          <w:sz w:val="28"/>
+          <w:szCs w:val="28"/>
+        </w:rPr>
+        <w:t xml:space="preserve"> to a form. When that form is completed and verified, it will create the account on an SQL server via </w:t>
       </w:r>
       <w:proofErr w:type="spellStart"/>
       <w:r>
@@ -1519,8 +1649,85 @@
         </w:rPr>
         <w:t>.</w:t>
       </w:r>
+      <w:r>
+        <w:rPr>
+          <w:sz w:val="28"/>
+          <w:szCs w:val="28"/>
+        </w:rPr>
+        <w:t xml:space="preserve"> </w:t>
+      </w:r>
+      <w:r>
+        <w:rPr>
+          <w:sz w:val="28"/>
+          <w:szCs w:val="28"/>
+        </w:rPr>
+        <w:t xml:space="preserve"> </w:t>
+      </w:r>
+      <w:r>
+        <w:rPr>
+          <w:sz w:val="28"/>
+          <w:szCs w:val="28"/>
+        </w:rPr>
+        <w:t>Both forms</w:t>
+      </w:r>
+      <w:r>
+        <w:rPr>
+          <w:sz w:val="28"/>
+          <w:szCs w:val="28"/>
+        </w:rPr>
+        <w:t xml:space="preserve"> include form validation. </w:t>
+      </w:r>
+      <w:r>
+        <w:rPr>
+          <w:sz w:val="28"/>
+          <w:szCs w:val="28"/>
+        </w:rPr>
+        <w:t>Th</w:t>
+      </w:r>
+      <w:r>
+        <w:rPr>
+          <w:sz w:val="28"/>
+          <w:szCs w:val="28"/>
+        </w:rPr>
+        <w:t>e</w:t>
+      </w:r>
+      <w:r>
+        <w:rPr>
+          <w:sz w:val="28"/>
+          <w:szCs w:val="28"/>
+        </w:rPr>
+        <w:t xml:space="preserve"> database is queried</w:t>
+      </w:r>
+      <w:r>
+        <w:rPr>
+          <w:sz w:val="28"/>
+          <w:szCs w:val="28"/>
+        </w:rPr>
+        <w:t xml:space="preserve"> </w:t>
+      </w:r>
+      <w:r>
+        <w:rPr>
+          <w:sz w:val="28"/>
+          <w:szCs w:val="28"/>
+        </w:rPr>
+        <w:t xml:space="preserve">using PHP's PDO functions and passwords </w:t>
+      </w:r>
+      <w:r>
+        <w:rPr>
+          <w:sz w:val="28"/>
+          <w:szCs w:val="28"/>
+        </w:rPr>
+        <w:t>are</w:t>
+      </w:r>
+      <w:r>
+        <w:rPr>
+          <w:sz w:val="28"/>
+          <w:szCs w:val="28"/>
+        </w:rPr>
+        <w:t xml:space="preserve"> hashed using the crypt function for safe storage. </w:t>
+      </w:r>
     </w:p>
-    <w:p>
+    <w:p xmlns:wp14="http://schemas.microsoft.com/office/word/2010/wordml" wp14:textId="77777777">
       <w:pPr>
         <w:rPr>
           <w:sz w:val="28"/>
@@ -1583,7 +1790,7 @@
         <w:t>, and messaging are more advanced features. It is good that our group is aiming high because if some of these end features do not get implemented, there will still be all of the necessary features for the platform to function.</w:t>
       </w:r>
     </w:p>
-    <w:p>
+    <w:p xmlns:wp14="http://schemas.microsoft.com/office/word/2010/wordml" wp14:textId="77777777">
       <w:pPr>
         <w:rPr>
           <w:sz w:val="28"/>
@@ -1591,14 +1798,14 @@
         </w:rPr>
       </w:pPr>
     </w:p>
-    <w:p>
-      <w:pPr>
-        <w:rPr>
-          <w:sz w:val="28"/>
-          <w:szCs w:val="28"/>
-        </w:rPr>
-      </w:pPr>
-      <w:bookmarkStart w:id="0" w:name="_GoBack"/>
+    <w:p xmlns:wp14="http://schemas.microsoft.com/office/word/2010/wordml" wp14:textId="77777777">
+      <w:pPr>
+        <w:rPr>
+          <w:sz w:val="28"/>
+          <w:szCs w:val="28"/>
+        </w:rPr>
+      </w:pPr>
+      <w:bookmarkStart w:name="_GoBack" w:id="0"/>
       <w:bookmarkEnd w:id="0"/>
     </w:p>
     <w:tbl>
@@ -1612,14 +1819,15 @@
         <w:gridCol w:w="3847"/>
         <w:gridCol w:w="2768"/>
       </w:tblGrid>
-      <w:tr>
+      <w:tr xmlns:wp14="http://schemas.microsoft.com/office/word/2010/wordml" wp14:textId="77777777">
         <w:tc>
           <w:tcPr>
             <w:tcW w:w="9350" w:type="dxa"/>
             <w:gridSpan w:val="3"/>
             <w:shd w:val="clear" w:color="auto" w:fill="BDD6EE" w:themeFill="accent1" w:themeFillTint="66"/>
-          </w:tcPr>
-          <w:p>
+            <w:tcMar/>
+          </w:tcPr>
+          <w:p wp14:textId="77777777">
             <w:pPr>
               <w:jc w:val="center"/>
               <w:rPr>
@@ -1638,12 +1846,13 @@
           </w:p>
         </w:tc>
       </w:tr>
-      <w:tr>
+      <w:tr xmlns:wp14="http://schemas.microsoft.com/office/word/2010/wordml" wp14:textId="77777777">
         <w:tc>
           <w:tcPr>
             <w:tcW w:w="3116" w:type="dxa"/>
-          </w:tcPr>
-          <w:p>
+            <w:tcMar/>
+          </w:tcPr>
+          <w:p wp14:textId="77777777">
             <w:pPr>
               <w:jc w:val="center"/>
               <w:rPr>
@@ -1665,8 +1874,9 @@
         <w:tc>
           <w:tcPr>
             <w:tcW w:w="3117" w:type="dxa"/>
-          </w:tcPr>
-          <w:p>
+            <w:tcMar/>
+          </w:tcPr>
+          <w:p wp14:textId="77777777">
             <w:pPr>
               <w:jc w:val="center"/>
               <w:rPr>
@@ -1690,8 +1900,9 @@
         <w:tc>
           <w:tcPr>
             <w:tcW w:w="3117" w:type="dxa"/>
-          </w:tcPr>
-          <w:p>
+            <w:tcMar/>
+          </w:tcPr>
+          <w:p wp14:textId="77777777">
             <w:pPr>
               <w:jc w:val="center"/>
               <w:rPr>
@@ -1713,12 +1924,13 @@
           </w:p>
         </w:tc>
       </w:tr>
-      <w:tr>
+      <w:tr xmlns:wp14="http://schemas.microsoft.com/office/word/2010/wordml" wp14:textId="77777777">
         <w:tc>
           <w:tcPr>
             <w:tcW w:w="3116" w:type="dxa"/>
-          </w:tcPr>
-          <w:p>
+            <w:tcMar/>
+          </w:tcPr>
+          <w:p wp14:textId="77777777">
             <w:pPr>
               <w:pStyle w:val="ListParagraph"/>
               <w:numPr>
@@ -1738,7 +1950,7 @@
               <w:t>Write up and completing the project proposal document.</w:t>
             </w:r>
           </w:p>
-          <w:p>
+          <w:p wp14:textId="77777777">
             <w:pPr>
               <w:pStyle w:val="ListParagraph"/>
               <w:numPr>
@@ -1758,7 +1970,7 @@
               <w:t>Discuss with team members on deciding who will do what, and when it should be completed.</w:t>
             </w:r>
           </w:p>
-          <w:p>
+          <w:p wp14:textId="77777777">
             <w:pPr>
               <w:pStyle w:val="ListParagraph"/>
               <w:rPr>
@@ -1771,8 +1983,9 @@
         <w:tc>
           <w:tcPr>
             <w:tcW w:w="3117" w:type="dxa"/>
-          </w:tcPr>
-          <w:p>
+            <w:tcMar/>
+          </w:tcPr>
+          <w:p wp14:textId="77777777">
             <w:pPr>
               <w:pStyle w:val="ListParagraph"/>
               <w:numPr>
@@ -1840,7 +2053,7 @@
               <w:t xml:space="preserve"> for the index (login) page, and creating user accounts page.</w:t>
             </w:r>
           </w:p>
-          <w:p>
+          <w:p wp14:textId="77777777">
             <w:pPr>
               <w:pStyle w:val="ListParagraph"/>
               <w:numPr>
@@ -1864,8 +2077,9 @@
         <w:tc>
           <w:tcPr>
             <w:tcW w:w="3117" w:type="dxa"/>
-          </w:tcPr>
-          <w:p>
+            <w:tcMar/>
+          </w:tcPr>
+          <w:p wp14:textId="77777777">
             <w:pPr>
               <w:pStyle w:val="ListParagraph"/>
               <w:numPr>
@@ -1901,7 +2115,7 @@
               <w:t xml:space="preserve"> will make.</w:t>
             </w:r>
           </w:p>
-          <w:p>
+          <w:p wp14:textId="77777777">
             <w:pPr>
               <w:pStyle w:val="ListParagraph"/>
               <w:numPr>
@@ -1939,14 +2153,15 @@
           </w:p>
         </w:tc>
       </w:tr>
-      <w:tr>
+      <w:tr xmlns:wp14="http://schemas.microsoft.com/office/word/2010/wordml" wp14:textId="77777777">
         <w:tc>
           <w:tcPr>
             <w:tcW w:w="9350" w:type="dxa"/>
             <w:gridSpan w:val="3"/>
             <w:shd w:val="clear" w:color="auto" w:fill="BDD6EE" w:themeFill="accent1" w:themeFillTint="66"/>
-          </w:tcPr>
-          <w:p>
+            <w:tcMar/>
+          </w:tcPr>
+          <w:p wp14:textId="77777777">
             <w:pPr>
               <w:jc w:val="center"/>
               <w:rPr>
@@ -1964,18 +2179,20 @@
           </w:p>
         </w:tc>
       </w:tr>
-      <w:tr>
+      <w:tr xmlns:wp14="http://schemas.microsoft.com/office/word/2010/wordml" wp14:textId="77777777">
         <w:tc>
           <w:tcPr>
             <w:tcW w:w="3116" w:type="dxa"/>
-          </w:tcPr>
-          <w:p>
+            <w:tcMar/>
+          </w:tcPr>
+          <w:p wp14:textId="77777777">
             <w:pPr>
               <w:pStyle w:val="ListParagraph"/>
               <w:numPr>
                 <w:ilvl w:val="0"/>
                 <w:numId w:val="5"/>
               </w:numPr>
+              <w:bidi w:val="0"/>
               <w:rPr>
                 <w:sz w:val="28"/>
                 <w:szCs w:val="28"/>
@@ -1989,13 +2206,14 @@
               <w:t>Working together to make well designed website pages</w:t>
             </w:r>
           </w:p>
-          <w:p>
+          <w:p wp14:textId="77777777">
             <w:pPr>
               <w:pStyle w:val="ListParagraph"/>
               <w:numPr>
                 <w:ilvl w:val="0"/>
                 <w:numId w:val="5"/>
               </w:numPr>
+              <w:bidi w:val="0"/>
               <w:rPr>
                 <w:sz w:val="28"/>
                 <w:szCs w:val="28"/>
@@ -2009,13 +2227,14 @@
               <w:t>Deleting an account</w:t>
             </w:r>
           </w:p>
-          <w:p>
+          <w:p wp14:textId="77777777">
             <w:pPr>
               <w:pStyle w:val="ListParagraph"/>
               <w:numPr>
                 <w:ilvl w:val="0"/>
                 <w:numId w:val="5"/>
               </w:numPr>
+              <w:bidi w:val="0"/>
               <w:rPr>
                 <w:sz w:val="28"/>
                 <w:szCs w:val="28"/>
@@ -2029,13 +2248,14 @@
               <w:t>Setting up posting permissions</w:t>
             </w:r>
           </w:p>
-          <w:p>
+          <w:p wp14:textId="77777777">
             <w:pPr>
               <w:pStyle w:val="ListParagraph"/>
               <w:numPr>
                 <w:ilvl w:val="0"/>
                 <w:numId w:val="5"/>
               </w:numPr>
+              <w:bidi w:val="0"/>
               <w:rPr>
                 <w:sz w:val="28"/>
                 <w:szCs w:val="28"/>
@@ -2053,14 +2273,16 @@
         <w:tc>
           <w:tcPr>
             <w:tcW w:w="3117" w:type="dxa"/>
-          </w:tcPr>
-          <w:p>
+            <w:tcMar/>
+          </w:tcPr>
+          <w:p wp14:textId="77777777">
             <w:pPr>
               <w:pStyle w:val="ListParagraph"/>
               <w:numPr>
                 <w:ilvl w:val="0"/>
                 <w:numId w:val="6"/>
               </w:numPr>
+              <w:bidi w:val="0"/>
               <w:rPr>
                 <w:sz w:val="28"/>
                 <w:szCs w:val="28"/>
@@ -2074,13 +2296,14 @@
               <w:t>Working together to make well designed website pages</w:t>
             </w:r>
           </w:p>
-          <w:p>
+          <w:p wp14:textId="77777777">
             <w:pPr>
               <w:pStyle w:val="ListParagraph"/>
               <w:numPr>
                 <w:ilvl w:val="0"/>
                 <w:numId w:val="6"/>
               </w:numPr>
+              <w:bidi w:val="0"/>
               <w:rPr>
                 <w:sz w:val="28"/>
                 <w:szCs w:val="28"/>
@@ -2094,13 +2317,14 @@
               <w:t>Following/unfollowing users</w:t>
             </w:r>
           </w:p>
-          <w:p>
+          <w:p wp14:textId="77777777">
             <w:pPr>
               <w:pStyle w:val="ListParagraph"/>
               <w:numPr>
                 <w:ilvl w:val="0"/>
                 <w:numId w:val="6"/>
               </w:numPr>
+              <w:bidi w:val="0"/>
               <w:rPr>
                 <w:sz w:val="28"/>
                 <w:szCs w:val="28"/>
@@ -2114,13 +2338,14 @@
               <w:t>Submitting and storing posts</w:t>
             </w:r>
           </w:p>
-          <w:p>
+          <w:p wp14:textId="77777777">
             <w:pPr>
               <w:pStyle w:val="ListParagraph"/>
               <w:numPr>
                 <w:ilvl w:val="0"/>
                 <w:numId w:val="6"/>
               </w:numPr>
+              <w:bidi w:val="0"/>
               <w:rPr>
                 <w:sz w:val="28"/>
                 <w:szCs w:val="28"/>
@@ -2138,14 +2363,16 @@
         <w:tc>
           <w:tcPr>
             <w:tcW w:w="3117" w:type="dxa"/>
-          </w:tcPr>
-          <w:p>
+            <w:tcMar/>
+          </w:tcPr>
+          <w:p wp14:textId="77777777">
             <w:pPr>
               <w:pStyle w:val="ListParagraph"/>
               <w:numPr>
                 <w:ilvl w:val="0"/>
                 <w:numId w:val="7"/>
               </w:numPr>
+              <w:bidi w:val="0"/>
               <w:rPr>
                 <w:sz w:val="28"/>
                 <w:szCs w:val="28"/>
@@ -2159,13 +2386,14 @@
               <w:t>Working together to make well designed website pages</w:t>
             </w:r>
           </w:p>
-          <w:p>
+          <w:p wp14:textId="77777777">
             <w:pPr>
               <w:pStyle w:val="ListParagraph"/>
               <w:numPr>
                 <w:ilvl w:val="0"/>
                 <w:numId w:val="7"/>
               </w:numPr>
+              <w:bidi w:val="0"/>
               <w:rPr>
                 <w:sz w:val="28"/>
                 <w:szCs w:val="28"/>
@@ -2179,13 +2407,14 @@
               <w:t>Groups for privacy settings</w:t>
             </w:r>
           </w:p>
-          <w:p>
+          <w:p wp14:textId="77777777">
             <w:pPr>
               <w:pStyle w:val="ListParagraph"/>
               <w:numPr>
                 <w:ilvl w:val="0"/>
                 <w:numId w:val="7"/>
               </w:numPr>
+              <w:bidi w:val="0"/>
               <w:rPr>
                 <w:sz w:val="28"/>
                 <w:szCs w:val="28"/>
@@ -2199,13 +2428,14 @@
               <w:t>Searching for users to follow</w:t>
             </w:r>
           </w:p>
-          <w:p>
+          <w:p wp14:textId="77777777">
             <w:pPr>
               <w:pStyle w:val="ListParagraph"/>
               <w:numPr>
                 <w:ilvl w:val="0"/>
                 <w:numId w:val="7"/>
               </w:numPr>
+              <w:bidi w:val="0"/>
               <w:rPr>
                 <w:sz w:val="28"/>
                 <w:szCs w:val="28"/>
@@ -2228,9 +2458,10 @@
               <w:t xml:space="preserve"> integration</w:t>
             </w:r>
           </w:p>
-          <w:p>
+          <w:p wp14:textId="77777777">
             <w:pPr>
               <w:pStyle w:val="ListParagraph"/>
+              <w:bidi w:val="0"/>
               <w:ind w:left="1080"/>
               <w:rPr>
                 <w:sz w:val="28"/>
@@ -2250,7 +2481,7 @@
         </w:tc>
       </w:tr>
     </w:tbl>
-    <w:p>
+    <w:p xmlns:wp14="http://schemas.microsoft.com/office/word/2010/wordml" wp14:textId="77777777">
       <w:pPr>
         <w:rPr>
           <w:sz w:val="28"/>
@@ -2258,7 +2489,7 @@
         </w:rPr>
       </w:pPr>
     </w:p>
-    <w:p>
+    <w:p xmlns:wp14="http://schemas.microsoft.com/office/word/2010/wordml" wp14:textId="77777777">
       <w:pPr>
         <w:rPr>
           <w:sz w:val="28"/>
@@ -2266,7 +2497,7 @@
         </w:rPr>
       </w:pPr>
     </w:p>
-    <w:p>
+    <w:p xmlns:wp14="http://schemas.microsoft.com/office/word/2010/wordml" wp14:textId="77777777">
       <w:pPr>
         <w:rPr>
           <w:sz w:val="28"/>
@@ -2282,7 +2513,7 @@
         <w:t>Additional Notes</w:t>
       </w:r>
     </w:p>
-    <w:p>
+    <w:p xmlns:wp14="http://schemas.microsoft.com/office/word/2010/wordml" wp14:textId="77777777">
       <w:pPr>
         <w:pStyle w:val="ListParagraph"/>
         <w:numPr>
@@ -2302,7 +2533,7 @@
         <w:t>Debugging is the responsibility of the group, and no individual is at fault if a bug is found during evaluation.</w:t>
       </w:r>
     </w:p>
-    <w:p>
+    <w:p w14:noSpellErr="1">
       <w:pPr>
         <w:pStyle w:val="ListParagraph"/>
         <w:numPr>
@@ -2321,9 +2552,106 @@
         </w:rPr>
         <w:t xml:space="preserve">Code will be integrated through a repository on GitHub. </w:t>
       </w:r>
+      <w:r>
+        <w:rPr>
+          <w:sz w:val="28"/>
+          <w:szCs w:val="28"/>
+        </w:rPr>
+        <w:t xml:space="preserve">We intend to use a continuous integration model: we'll sync each </w:t>
+      </w:r>
+      <w:r>
+        <w:rPr>
+          <w:sz w:val="28"/>
+          <w:szCs w:val="28"/>
+        </w:rPr>
+        <w:t>pie</w:t>
+      </w:r>
+      <w:r>
+        <w:rPr>
+          <w:sz w:val="28"/>
+          <w:szCs w:val="28"/>
+        </w:rPr>
+        <w:t>ce</w:t>
+      </w:r>
+      <w:r>
+        <w:rPr>
+          <w:sz w:val="28"/>
+          <w:szCs w:val="28"/>
+        </w:rPr>
+        <w:t xml:space="preserve"> of code as it is made and tested.</w:t>
+      </w:r>
+    </w:p>
+    <w:p w14:noSpellErr="1">
+      <w:pPr>
+        <w:pStyle w:val="Normal"/>
+      </w:pPr>
+      <w:r>
+        <w:drawing>
+          <wp:inline wp14:editId="758D8EF6" wp14:anchorId="56773F49">
+            <wp:extent cx="3407569" cy="5386386"/>
+            <wp:effectExtent l="0" t="0" r="0" b="0"/>
+            <wp:docPr id="2051621697" name="picture" title=""/>
+            <wp:cNvGraphicFramePr>
+              <a:graphicFrameLocks noChangeAspect="1"/>
+            </wp:cNvGraphicFramePr>
+            <a:graphic>
+              <a:graphicData uri="http://schemas.openxmlformats.org/drawingml/2006/picture">
+                <pic:pic>
+                  <pic:nvPicPr>
+                    <pic:cNvPr id="0" name="picture"/>
+                    <pic:cNvPicPr/>
+                  </pic:nvPicPr>
+                  <pic:blipFill>
+                    <a:blip r:embed="R22593417d3514120">
+                      <a:extLst>
+                        <a:ext xmlns:a="http://schemas.openxmlformats.org/drawingml/2006/main" uri="{28A0092B-C50C-407E-A947-70E740481C1C}">
+                          <a14:useLocalDpi val="0"/>
+                        </a:ext>
+                      </a:extLst>
+                    </a:blip>
+                    <a:stretch>
+                      <a:fillRect/>
+                    </a:stretch>
+                  </pic:blipFill>
+                  <pic:spPr>
+                    <a:xfrm>
+                      <a:off x="0" y="0"/>
+                      <a:ext cx="3407569" cy="5386386"/>
+                    </a:xfrm>
+                    <a:prstGeom prst="rect">
+                      <a:avLst/>
+                    </a:prstGeom>
+                  </pic:spPr>
+                </pic:pic>
+              </a:graphicData>
+            </a:graphic>
+          </wp:inline>
+        </w:drawing>
+      </w:r>
+    </w:p>
+    <w:p w14:noSpellErr="1">
+      <w:pPr>
+        <w:pStyle w:val="Normal"/>
+      </w:pPr>
+      <w:r>
+        <w:rPr>
+          <w:i w:val="1"/>
+          <w:iCs w:val="1"/>
+          <w:sz w:val="20"/>
+          <w:szCs w:val="20"/>
+        </w:rPr>
+        <w:t>Figure 1</w:t>
+      </w:r>
+      <w:r>
+        <w:rPr>
+          <w:sz w:val="20"/>
+          <w:szCs w:val="20"/>
+        </w:rPr>
+        <w:t>: ER Diagram for Brainstorm's database</w:t>
+      </w:r>
     </w:p>
     <w:sectPr>
-      <w:pgSz w:w="12240" w:h="15840"/>
+      <w:pgSz w:w="12240" w:h="15840" w:orient="portrait"/>
       <w:pgMar w:top="1440" w:right="1440" w:bottom="1440" w:left="1440" w:header="708" w:footer="708" w:gutter="0"/>
       <w:cols w:space="708"/>
       <w:docGrid w:linePitch="360"/>
@@ -2436,7 +2764,7 @@
         <w:ind w:left="720" w:hanging="360"/>
       </w:pPr>
       <w:rPr>
-        <w:rFonts w:ascii="Calibri" w:eastAsiaTheme="minorHAnsi" w:hAnsi="Calibri" w:cstheme="minorBidi" w:hint="default"/>
+        <w:rFonts w:hint="default" w:ascii="Calibri" w:hAnsi="Calibri" w:eastAsiaTheme="minorHAnsi" w:cstheme="minorBidi"/>
       </w:rPr>
     </w:lvl>
     <w:lvl w:ilvl="1" w:tplc="10090003" w:tentative="1">
@@ -2448,7 +2776,7 @@
         <w:ind w:left="1440" w:hanging="360"/>
       </w:pPr>
       <w:rPr>
-        <w:rFonts w:ascii="Courier New" w:hAnsi="Courier New" w:cs="Courier New" w:hint="default"/>
+        <w:rFonts w:hint="default" w:ascii="Courier New" w:hAnsi="Courier New" w:cs="Courier New"/>
       </w:rPr>
     </w:lvl>
     <w:lvl w:ilvl="2" w:tplc="10090005" w:tentative="1">
@@ -2460,7 +2788,7 @@
         <w:ind w:left="2160" w:hanging="360"/>
       </w:pPr>
       <w:rPr>
-        <w:rFonts w:ascii="Wingdings" w:hAnsi="Wingdings" w:hint="default"/>
+        <w:rFonts w:hint="default" w:ascii="Wingdings" w:hAnsi="Wingdings"/>
       </w:rPr>
     </w:lvl>
     <w:lvl w:ilvl="3" w:tplc="10090001" w:tentative="1">
@@ -2472,7 +2800,7 @@
         <w:ind w:left="2880" w:hanging="360"/>
       </w:pPr>
       <w:rPr>
-        <w:rFonts w:ascii="Symbol" w:hAnsi="Symbol" w:hint="default"/>
+        <w:rFonts w:hint="default" w:ascii="Symbol" w:hAnsi="Symbol"/>
       </w:rPr>
     </w:lvl>
     <w:lvl w:ilvl="4" w:tplc="10090003" w:tentative="1">
@@ -2484,7 +2812,7 @@
         <w:ind w:left="3600" w:hanging="360"/>
       </w:pPr>
       <w:rPr>
-        <w:rFonts w:ascii="Courier New" w:hAnsi="Courier New" w:cs="Courier New" w:hint="default"/>
+        <w:rFonts w:hint="default" w:ascii="Courier New" w:hAnsi="Courier New" w:cs="Courier New"/>
       </w:rPr>
     </w:lvl>
     <w:lvl w:ilvl="5" w:tplc="10090005" w:tentative="1">
@@ -2496,7 +2824,7 @@
         <w:ind w:left="4320" w:hanging="360"/>
       </w:pPr>
       <w:rPr>
-        <w:rFonts w:ascii="Wingdings" w:hAnsi="Wingdings" w:hint="default"/>
+        <w:rFonts w:hint="default" w:ascii="Wingdings" w:hAnsi="Wingdings"/>
       </w:rPr>
     </w:lvl>
     <w:lvl w:ilvl="6" w:tplc="10090001" w:tentative="1">
@@ -2508,7 +2836,7 @@
         <w:ind w:left="5040" w:hanging="360"/>
       </w:pPr>
       <w:rPr>
-        <w:rFonts w:ascii="Symbol" w:hAnsi="Symbol" w:hint="default"/>
+        <w:rFonts w:hint="default" w:ascii="Symbol" w:hAnsi="Symbol"/>
       </w:rPr>
     </w:lvl>
     <w:lvl w:ilvl="7" w:tplc="10090003" w:tentative="1">
@@ -2520,7 +2848,7 @@
         <w:ind w:left="5760" w:hanging="360"/>
       </w:pPr>
       <w:rPr>
-        <w:rFonts w:ascii="Courier New" w:hAnsi="Courier New" w:cs="Courier New" w:hint="default"/>
+        <w:rFonts w:hint="default" w:ascii="Courier New" w:hAnsi="Courier New" w:cs="Courier New"/>
       </w:rPr>
     </w:lvl>
     <w:lvl w:ilvl="8" w:tplc="10090005" w:tentative="1">
@@ -2532,7 +2860,7 @@
         <w:ind w:left="6480" w:hanging="360"/>
       </w:pPr>
       <w:rPr>
-        <w:rFonts w:ascii="Wingdings" w:hAnsi="Wingdings" w:hint="default"/>
+        <w:rFonts w:hint="default" w:ascii="Wingdings" w:hAnsi="Wingdings"/>
       </w:rPr>
     </w:lvl>
   </w:abstractNum>
@@ -3006,11 +3334,11 @@
 </file>
 
 <file path=word/styles.xml><?xml version="1.0" encoding="utf-8"?>
-<w:styles xmlns:mc="http://schemas.openxmlformats.org/markup-compatibility/2006" xmlns:r="http://schemas.openxmlformats.org/officeDocument/2006/relationships" xmlns:w="http://schemas.openxmlformats.org/wordprocessingml/2006/main" xmlns:w14="http://schemas.microsoft.com/office/word/2010/wordml" xmlns:w15="http://schemas.microsoft.com/office/word/2012/wordml" mc:Ignorable="w14 w15">
+<w:styles xmlns:wp14="http://schemas.microsoft.com/office/word/2010/wordprocessingDrawing" xmlns:mc="http://schemas.openxmlformats.org/markup-compatibility/2006" xmlns:r="http://schemas.openxmlformats.org/officeDocument/2006/relationships" xmlns:w="http://schemas.openxmlformats.org/wordprocessingml/2006/main" xmlns:w14="http://schemas.microsoft.com/office/word/2010/wordml" xmlns:w15="http://schemas.microsoft.com/office/word/2012/wordml" mc:Ignorable="w14 w15 wp14">
   <w:docDefaults>
     <w:rPrDefault>
       <w:rPr>
-        <w:rFonts w:asciiTheme="minorHAnsi" w:eastAsiaTheme="minorHAnsi" w:hAnsiTheme="minorHAnsi" w:cstheme="minorBidi"/>
+        <w:rFonts w:asciiTheme="minorHAnsi" w:hAnsiTheme="minorHAnsi" w:eastAsiaTheme="minorHAnsi" w:cstheme="minorBidi"/>
         <w:sz w:val="22"/>
         <w:szCs w:val="22"/>
         <w:lang w:val="en-CA" w:eastAsia="en-US" w:bidi="ar-SA"/>
@@ -3025,14 +3353,14 @@
   <w:latentStyles w:defLockedState="0" w:defUIPriority="99" w:defSemiHidden="0" w:defUnhideWhenUsed="0" w:defQFormat="0" w:count="371">
     <w:lsdException w:name="Normal" w:uiPriority="0" w:qFormat="1"/>
     <w:lsdException w:name="heading 1" w:uiPriority="9" w:qFormat="1"/>
-    <w:lsdException w:name="heading 2" w:semiHidden="1" w:uiPriority="9" w:unhideWhenUsed="1" w:qFormat="1"/>
-    <w:lsdException w:name="heading 3" w:semiHidden="1" w:uiPriority="9" w:unhideWhenUsed="1" w:qFormat="1"/>
-    <w:lsdException w:name="heading 4" w:semiHidden="1" w:uiPriority="9" w:unhideWhenUsed="1" w:qFormat="1"/>
-    <w:lsdException w:name="heading 5" w:semiHidden="1" w:uiPriority="9" w:unhideWhenUsed="1" w:qFormat="1"/>
-    <w:lsdException w:name="heading 6" w:semiHidden="1" w:uiPriority="9" w:unhideWhenUsed="1" w:qFormat="1"/>
-    <w:lsdException w:name="heading 7" w:semiHidden="1" w:uiPriority="9" w:unhideWhenUsed="1" w:qFormat="1"/>
-    <w:lsdException w:name="heading 8" w:semiHidden="1" w:uiPriority="9" w:unhideWhenUsed="1" w:qFormat="1"/>
-    <w:lsdException w:name="heading 9" w:semiHidden="1" w:uiPriority="9" w:unhideWhenUsed="1" w:qFormat="1"/>
+    <w:lsdException w:name="heading 2" w:uiPriority="9" w:semiHidden="1" w:unhideWhenUsed="1" w:qFormat="1"/>
+    <w:lsdException w:name="heading 3" w:uiPriority="9" w:semiHidden="1" w:unhideWhenUsed="1" w:qFormat="1"/>
+    <w:lsdException w:name="heading 4" w:uiPriority="9" w:semiHidden="1" w:unhideWhenUsed="1" w:qFormat="1"/>
+    <w:lsdException w:name="heading 5" w:uiPriority="9" w:semiHidden="1" w:unhideWhenUsed="1" w:qFormat="1"/>
+    <w:lsdException w:name="heading 6" w:uiPriority="9" w:semiHidden="1" w:unhideWhenUsed="1" w:qFormat="1"/>
+    <w:lsdException w:name="heading 7" w:uiPriority="9" w:semiHidden="1" w:unhideWhenUsed="1" w:qFormat="1"/>
+    <w:lsdException w:name="heading 8" w:uiPriority="9" w:semiHidden="1" w:unhideWhenUsed="1" w:qFormat="1"/>
+    <w:lsdException w:name="heading 9" w:uiPriority="9" w:semiHidden="1" w:unhideWhenUsed="1" w:qFormat="1"/>
     <w:lsdException w:name="index 1" w:semiHidden="1" w:unhideWhenUsed="1"/>
     <w:lsdException w:name="index 2" w:semiHidden="1" w:unhideWhenUsed="1"/>
     <w:lsdException w:name="index 3" w:semiHidden="1" w:unhideWhenUsed="1"/>
@@ -3042,22 +3370,22 @@
     <w:lsdException w:name="index 7" w:semiHidden="1" w:unhideWhenUsed="1"/>
     <w:lsdException w:name="index 8" w:semiHidden="1" w:unhideWhenUsed="1"/>
     <w:lsdException w:name="index 9" w:semiHidden="1" w:unhideWhenUsed="1"/>
-    <w:lsdException w:name="toc 1" w:semiHidden="1" w:uiPriority="39" w:unhideWhenUsed="1"/>
-    <w:lsdException w:name="toc 2" w:semiHidden="1" w:uiPriority="39" w:unhideWhenUsed="1"/>
-    <w:lsdException w:name="toc 3" w:semiHidden="1" w:uiPriority="39" w:unhideWhenUsed="1"/>
-    <w:lsdException w:name="toc 4" w:semiHidden="1" w:uiPriority="39" w:unhideWhenUsed="1"/>
-    <w:lsdException w:name="toc 5" w:semiHidden="1" w:uiPriority="39" w:unhideWhenUsed="1"/>
-    <w:lsdException w:name="toc 6" w:semiHidden="1" w:uiPriority="39" w:unhideWhenUsed="1"/>
-    <w:lsdException w:name="toc 7" w:semiHidden="1" w:uiPriority="39" w:unhideWhenUsed="1"/>
-    <w:lsdException w:name="toc 8" w:semiHidden="1" w:uiPriority="39" w:unhideWhenUsed="1"/>
-    <w:lsdException w:name="toc 9" w:semiHidden="1" w:uiPriority="39" w:unhideWhenUsed="1"/>
+    <w:lsdException w:name="toc 1" w:uiPriority="39" w:semiHidden="1" w:unhideWhenUsed="1"/>
+    <w:lsdException w:name="toc 2" w:uiPriority="39" w:semiHidden="1" w:unhideWhenUsed="1"/>
+    <w:lsdException w:name="toc 3" w:uiPriority="39" w:semiHidden="1" w:unhideWhenUsed="1"/>
+    <w:lsdException w:name="toc 4" w:uiPriority="39" w:semiHidden="1" w:unhideWhenUsed="1"/>
+    <w:lsdException w:name="toc 5" w:uiPriority="39" w:semiHidden="1" w:unhideWhenUsed="1"/>
+    <w:lsdException w:name="toc 6" w:uiPriority="39" w:semiHidden="1" w:unhideWhenUsed="1"/>
+    <w:lsdException w:name="toc 7" w:uiPriority="39" w:semiHidden="1" w:unhideWhenUsed="1"/>
+    <w:lsdException w:name="toc 8" w:uiPriority="39" w:semiHidden="1" w:unhideWhenUsed="1"/>
+    <w:lsdException w:name="toc 9" w:uiPriority="39" w:semiHidden="1" w:unhideWhenUsed="1"/>
     <w:lsdException w:name="Normal Indent" w:semiHidden="1" w:unhideWhenUsed="1"/>
     <w:lsdException w:name="footnote text" w:semiHidden="1" w:unhideWhenUsed="1"/>
     <w:lsdException w:name="annotation text" w:semiHidden="1" w:unhideWhenUsed="1"/>
     <w:lsdException w:name="header" w:semiHidden="1" w:unhideWhenUsed="1"/>
     <w:lsdException w:name="footer" w:semiHidden="1" w:unhideWhenUsed="1"/>
     <w:lsdException w:name="index heading" w:semiHidden="1" w:unhideWhenUsed="1"/>
-    <w:lsdException w:name="caption" w:semiHidden="1" w:uiPriority="35" w:unhideWhenUsed="1" w:qFormat="1"/>
+    <w:lsdException w:name="caption" w:uiPriority="35" w:semiHidden="1" w:unhideWhenUsed="1" w:qFormat="1"/>
     <w:lsdException w:name="table of figures" w:semiHidden="1" w:unhideWhenUsed="1"/>
     <w:lsdException w:name="envelope address" w:semiHidden="1" w:unhideWhenUsed="1"/>
     <w:lsdException w:name="envelope return" w:semiHidden="1" w:unhideWhenUsed="1"/>
@@ -3088,7 +3416,7 @@
     <w:lsdException w:name="Title" w:uiPriority="10" w:qFormat="1"/>
     <w:lsdException w:name="Closing" w:semiHidden="1" w:unhideWhenUsed="1"/>
     <w:lsdException w:name="Signature" w:semiHidden="1" w:unhideWhenUsed="1"/>
-    <w:lsdException w:name="Default Paragraph Font" w:semiHidden="1" w:uiPriority="1" w:unhideWhenUsed="1"/>
+    <w:lsdException w:name="Default Paragraph Font" w:uiPriority="1" w:semiHidden="1" w:unhideWhenUsed="1"/>
     <w:lsdException w:name="Body Text" w:semiHidden="1" w:unhideWhenUsed="1"/>
     <w:lsdException w:name="Body Text Indent" w:semiHidden="1" w:unhideWhenUsed="1"/>
     <w:lsdException w:name="List Continue" w:semiHidden="1" w:unhideWhenUsed="1"/>
@@ -3288,8 +3616,8 @@
     <w:lsdException w:name="Subtle Reference" w:uiPriority="31" w:qFormat="1"/>
     <w:lsdException w:name="Intense Reference" w:uiPriority="32" w:qFormat="1"/>
     <w:lsdException w:name="Book Title" w:uiPriority="33" w:qFormat="1"/>
-    <w:lsdException w:name="Bibliography" w:semiHidden="1" w:uiPriority="37" w:unhideWhenUsed="1"/>
-    <w:lsdException w:name="TOC Heading" w:semiHidden="1" w:uiPriority="39" w:unhideWhenUsed="1" w:qFormat="1"/>
+    <w:lsdException w:name="Bibliography" w:uiPriority="37" w:semiHidden="1" w:unhideWhenUsed="1"/>
+    <w:lsdException w:name="TOC Heading" w:uiPriority="39" w:semiHidden="1" w:unhideWhenUsed="1" w:qFormat="1"/>
     <w:lsdException w:name="Plain Table 1" w:uiPriority="41"/>
     <w:lsdException w:name="Plain Table 2" w:uiPriority="42"/>
     <w:lsdException w:name="Plain Table 3" w:uiPriority="43"/>
@@ -3395,17 +3723,17 @@
     <w:lsdException w:name="List Table 6 Colorful Accent 6" w:uiPriority="51"/>
     <w:lsdException w:name="List Table 7 Colorful Accent 6" w:uiPriority="52"/>
   </w:latentStyles>
-  <w:style w:type="paragraph" w:default="1" w:styleId="Normal">
+  <w:style w:type="paragraph" w:styleId="Normal" w:default="1">
     <w:name w:val="Normal"/>
     <w:qFormat/>
   </w:style>
-  <w:style w:type="character" w:default="1" w:styleId="DefaultParagraphFont">
+  <w:style w:type="character" w:styleId="DefaultParagraphFont" w:default="1">
     <w:name w:val="Default Paragraph Font"/>
     <w:uiPriority w:val="1"/>
     <w:semiHidden/>
     <w:unhideWhenUsed/>
   </w:style>
-  <w:style w:type="table" w:default="1" w:styleId="TableNormal">
+  <w:style w:type="table" w:styleId="TableNormal" w:default="1">
     <w:name w:val="Normal Table"/>
     <w:uiPriority w:val="99"/>
     <w:semiHidden/>
@@ -3420,7 +3748,7 @@
       </w:tblCellMar>
     </w:tblPr>
   </w:style>
-  <w:style w:type="numbering" w:default="1" w:styleId="NoList">
+  <w:style w:type="numbering" w:styleId="NoList" w:default="1">
     <w:name w:val="No List"/>
     <w:uiPriority w:val="99"/>
     <w:semiHidden/>
@@ -3436,12 +3764,12 @@
     </w:pPr>
     <w:tblPr>
       <w:tblBorders>
-        <w:top w:val="single" w:sz="4" w:space="0" w:color="auto"/>
-        <w:left w:val="single" w:sz="4" w:space="0" w:color="auto"/>
-        <w:bottom w:val="single" w:sz="4" w:space="0" w:color="auto"/>
-        <w:right w:val="single" w:sz="4" w:space="0" w:color="auto"/>
-        <w:insideH w:val="single" w:sz="4" w:space="0" w:color="auto"/>
-        <w:insideV w:val="single" w:sz="4" w:space="0" w:color="auto"/>
+        <w:top w:val="single" w:color="auto" w:sz="4" w:space="0"/>
+        <w:left w:val="single" w:color="auto" w:sz="4" w:space="0"/>
+        <w:bottom w:val="single" w:color="auto" w:sz="4" w:space="0"/>
+        <w:right w:val="single" w:color="auto" w:sz="4" w:space="0"/>
+        <w:insideH w:val="single" w:color="auto" w:sz="4" w:space="0"/>
+        <w:insideV w:val="single" w:color="auto" w:sz="4" w:space="0"/>
       </w:tblBorders>
     </w:tblPr>
   </w:style>

</xml_diff>